<commit_message>
java juc and thread note
</commit_message>
<xml_diff>
--- a/##base-并发-02-精通JUC，成为并发多面手.docx
+++ b/##base-并发-02-精通JUC，成为并发多面手.docx
@@ -4,6 +4,27 @@
   <w:body>
     <w:p/>
     <w:p>
+      <w:bookmarkStart w:id="0" w:name="_GoBack"/>
+      <w:bookmarkEnd w:id="0"/>
+      <w:r>
+        <w:rPr>
+          <w:rFonts w:hint="eastAsia"/>
+        </w:rPr>
+        <w:t>课程地址：</w:t>
+      </w:r>
+      <w:r>
+        <w:t>https://coding.imooc.com/learn/list/409.html</w:t>
+      </w:r>
+    </w:p>
+    <w:p>
+      <w:pPr>
+        <w:rPr>
+          <w:rFonts w:hint="eastAsia"/>
+        </w:rPr>
+      </w:pPr>
+    </w:p>
+    <w:p/>
+    <w:p>
       <w:pPr>
         <w:pStyle w:val="Heading2"/>
       </w:pPr>
@@ -88,11 +109,6 @@
       </w:r>
     </w:p>
     <w:p>
-      <w:pPr>
-        <w:rPr>
-          <w:rFonts w:hint="eastAsia"/>
-        </w:rPr>
-      </w:pPr>
       <w:r>
         <w:rPr>
           <w:rFonts w:hint="eastAsia"/>
@@ -140,6 +156,9 @@
     </w:p>
     <w:p>
       <w:r>
+        <w:rPr>
+          <w:noProof/>
+        </w:rPr>
         <w:drawing>
           <wp:inline distT="0" distB="0" distL="0" distR="0" wp14:anchorId="0D44BBFC" wp14:editId="67AB571E">
             <wp:extent cx="5274310" cy="1214120"/>
@@ -187,12 +206,10 @@
       </w:r>
     </w:p>
     <w:p>
-      <w:pPr>
-        <w:rPr>
-          <w:rFonts w:hint="eastAsia"/>
-        </w:rPr>
-      </w:pPr>
-      <w:r>
+      <w:r>
+        <w:rPr>
+          <w:noProof/>
+        </w:rPr>
         <w:drawing>
           <wp:inline distT="0" distB="0" distL="0" distR="0" wp14:anchorId="7D135B17" wp14:editId="77D51C60">
             <wp:extent cx="5274310" cy="2087880"/>
@@ -276,6 +293,9 @@
     </w:p>
     <w:p>
       <w:r>
+        <w:rPr>
+          <w:noProof/>
+        </w:rPr>
         <w:drawing>
           <wp:inline distT="0" distB="0" distL="0" distR="0" wp14:anchorId="47587407" wp14:editId="762279FF">
             <wp:extent cx="5274310" cy="723900"/>
@@ -316,11 +336,6 @@
     <w:p/>
     <w:p/>
     <w:p>
-      <w:pPr>
-        <w:rPr>
-          <w:rFonts w:hint="eastAsia"/>
-        </w:rPr>
-      </w:pPr>
       <w:r>
         <w:rPr>
           <w:rFonts w:hint="eastAsia"/>
@@ -329,13 +344,10 @@
       </w:r>
     </w:p>
     <w:p>
-      <w:pPr>
-        <w:rPr>
-          <w:rFonts w:hint="eastAsia"/>
-        </w:rPr>
-      </w:pPr>
-      <w:r>
-        <w:lastRenderedPageBreak/>
+      <w:r>
+        <w:rPr>
+          <w:noProof/>
+        </w:rPr>
         <w:drawing>
           <wp:inline distT="0" distB="0" distL="0" distR="0" wp14:anchorId="2D8EB5F7" wp14:editId="4713A4FA">
             <wp:extent cx="5274310" cy="2272030"/>
@@ -536,13 +548,7 @@
     </w:p>
     <w:p/>
     <w:p/>
-    <w:p>
-      <w:pPr>
-        <w:rPr>
-          <w:rFonts w:hint="eastAsia"/>
-        </w:rPr>
-      </w:pPr>
-    </w:p>
+    <w:p/>
     <w:p>
       <w:pPr>
         <w:pStyle w:val="Heading2"/>
@@ -575,6 +581,7 @@
         <w:rPr>
           <w:rFonts w:hint="eastAsia"/>
         </w:rPr>
+        <w:lastRenderedPageBreak/>
         <w:t>增减线程的时机</w:t>
       </w:r>
     </w:p>
@@ -588,7 +595,6 @@
         <w:rPr>
           <w:rFonts w:hint="eastAsia"/>
         </w:rPr>
-        <w:lastRenderedPageBreak/>
         <w:t xml:space="preserve">keepAliveTime </w:t>
       </w:r>
       <w:r>
@@ -702,13 +708,7 @@
     </w:p>
     <w:p/>
     <w:p/>
-    <w:p>
-      <w:pPr>
-        <w:rPr>
-          <w:rFonts w:hint="eastAsia"/>
-        </w:rPr>
-      </w:pPr>
-    </w:p>
+    <w:p/>
     <w:p>
       <w:pPr>
         <w:pStyle w:val="Heading2"/>
@@ -753,7 +753,6 @@
         <w:rPr>
           <w:rFonts w:hint="eastAsia"/>
         </w:rPr>
-        <w:lastRenderedPageBreak/>
         <w:t>进化之路：故事从两个线程说起</w:t>
       </w:r>
     </w:p>
@@ -945,7 +944,6 @@
         <w:rPr>
           <w:rFonts w:hint="eastAsia"/>
         </w:rPr>
-        <w:lastRenderedPageBreak/>
         <w:t>重要方法的源码分析</w:t>
       </w:r>
     </w:p>
@@ -1239,25 +1237,11 @@
         <w:rPr>
           <w:rFonts w:hint="eastAsia"/>
         </w:rPr>
-        <w:t>总结原</w:t>
-      </w:r>
-      <w:bookmarkStart w:id="0" w:name="_GoBack"/>
-      <w:bookmarkEnd w:id="0"/>
-      <w:r>
-        <w:rPr>
-          <w:rFonts w:hint="eastAsia"/>
-        </w:rPr>
-        <w:t>子类</w:t>
-      </w:r>
-    </w:p>
-    <w:p/>
-    <w:p>
-      <w:pPr>
-        <w:rPr>
-          <w:rFonts w:hint="eastAsia"/>
-        </w:rPr>
-      </w:pPr>
-    </w:p>
+        <w:t>总结原子类</w:t>
+      </w:r>
+    </w:p>
+    <w:p/>
+    <w:p/>
     <w:p/>
     <w:p/>
     <w:p/>
@@ -1457,9 +1441,6 @@
     <w:p>
       <w:pPr>
         <w:pStyle w:val="Heading3"/>
-        <w:rPr>
-          <w:rFonts w:hint="eastAsia"/>
-        </w:rPr>
       </w:pPr>
       <w:r>
         <w:rPr>
@@ -1508,173 +1489,95 @@
     <w:p/>
     <w:p/>
     <w:p/>
-    <w:p>
-      <w:pPr>
-        <w:rPr>
-          <w:rFonts w:hint="eastAsia"/>
-        </w:rPr>
-      </w:pPr>
-    </w:p>
-    <w:p>
-      <w:pPr>
-        <w:rPr>
-          <w:rFonts w:hint="eastAsia"/>
-        </w:rPr>
-      </w:pPr>
-    </w:p>
-    <w:p/>
-    <w:p/>
-    <w:p>
-      <w:pPr>
-        <w:rPr>
-          <w:rFonts w:hint="eastAsia"/>
-        </w:rPr>
-      </w:pPr>
-    </w:p>
-    <w:p/>
-    <w:p>
-      <w:pPr>
-        <w:rPr>
-          <w:rFonts w:hint="eastAsia"/>
-        </w:rPr>
-      </w:pPr>
-    </w:p>
-    <w:p>
-      <w:pPr>
-        <w:rPr>
-          <w:rFonts w:hint="eastAsia"/>
-        </w:rPr>
-      </w:pPr>
-    </w:p>
-    <w:p>
-      <w:pPr>
-        <w:rPr>
-          <w:rFonts w:hint="eastAsia"/>
-        </w:rPr>
-      </w:pPr>
-    </w:p>
-    <w:p/>
-    <w:p/>
-    <w:p/>
-    <w:p>
-      <w:pPr>
-        <w:rPr>
-          <w:rFonts w:hint="eastAsia"/>
-        </w:rPr>
-      </w:pPr>
-    </w:p>
-    <w:p/>
-    <w:p/>
-    <w:p>
-      <w:pPr>
-        <w:rPr>
-          <w:rFonts w:hint="eastAsia"/>
-        </w:rPr>
-      </w:pPr>
-    </w:p>
-    <w:p/>
-    <w:p/>
-    <w:p>
-      <w:pPr>
-        <w:rPr>
-          <w:rFonts w:hint="eastAsia"/>
-        </w:rPr>
-      </w:pPr>
-    </w:p>
-    <w:p/>
-    <w:p>
-      <w:pPr>
-        <w:rPr>
-          <w:rFonts w:hint="eastAsia"/>
-        </w:rPr>
-      </w:pPr>
-    </w:p>
-    <w:p>
-      <w:pPr>
-        <w:rPr>
-          <w:rFonts w:hint="eastAsia"/>
-        </w:rPr>
-      </w:pPr>
-    </w:p>
-    <w:p/>
-    <w:p/>
-    <w:p/>
-    <w:p>
-      <w:pPr>
-        <w:rPr>
-          <w:rFonts w:hint="eastAsia"/>
-        </w:rPr>
-      </w:pPr>
-    </w:p>
-    <w:p/>
-    <w:p/>
-    <w:p/>
-    <w:p/>
-    <w:p/>
-    <w:p/>
-    <w:p/>
-    <w:p/>
-    <w:p/>
-    <w:p/>
-    <w:p/>
-    <w:p/>
-    <w:p/>
-    <w:p/>
-    <w:p/>
-    <w:p/>
-    <w:p/>
-    <w:p/>
-    <w:p/>
-    <w:p/>
-    <w:p/>
-    <w:p/>
-    <w:p/>
-    <w:p/>
-    <w:p/>
-    <w:p/>
-    <w:p/>
-    <w:p/>
-    <w:p/>
-    <w:p/>
-    <w:p/>
-    <w:p/>
-    <w:p/>
-    <w:p/>
-    <w:p/>
-    <w:p/>
-    <w:p/>
-    <w:p/>
-    <w:p/>
-    <w:p/>
-    <w:p/>
-    <w:p/>
-    <w:p/>
-    <w:p/>
-    <w:p/>
-    <w:p/>
-    <w:p/>
-    <w:p/>
-    <w:p/>
-    <w:p/>
-    <w:p/>
-    <w:p/>
-    <w:p/>
-    <w:p/>
-    <w:p/>
-    <w:p/>
-    <w:p/>
-    <w:p/>
-    <w:p/>
-    <w:p/>
-    <w:p/>
-    <w:p/>
-    <w:p>
-      <w:pPr>
-        <w:rPr>
-          <w:rFonts w:hint="eastAsia"/>
-        </w:rPr>
-      </w:pPr>
-    </w:p>
+    <w:p/>
+    <w:p/>
+    <w:p/>
+    <w:p/>
+    <w:p/>
+    <w:p/>
+    <w:p/>
+    <w:p/>
+    <w:p/>
+    <w:p/>
+    <w:p/>
+    <w:p/>
+    <w:p/>
+    <w:p/>
+    <w:p/>
+    <w:p/>
+    <w:p/>
+    <w:p/>
+    <w:p/>
+    <w:p/>
+    <w:p/>
+    <w:p/>
+    <w:p/>
+    <w:p/>
+    <w:p/>
+    <w:p/>
+    <w:p/>
+    <w:p/>
+    <w:p/>
+    <w:p/>
+    <w:p/>
+    <w:p/>
+    <w:p/>
+    <w:p/>
+    <w:p/>
+    <w:p/>
+    <w:p/>
+    <w:p/>
+    <w:p/>
+    <w:p/>
+    <w:p/>
+    <w:p/>
+    <w:p/>
+    <w:p/>
+    <w:p/>
+    <w:p/>
+    <w:p/>
+    <w:p/>
+    <w:p/>
+    <w:p/>
+    <w:p/>
+    <w:p/>
+    <w:p/>
+    <w:p/>
+    <w:p/>
+    <w:p/>
+    <w:p/>
+    <w:p/>
+    <w:p/>
+    <w:p/>
+    <w:p/>
+    <w:p/>
+    <w:p/>
+    <w:p/>
+    <w:p/>
+    <w:p/>
+    <w:p/>
+    <w:p/>
+    <w:p/>
+    <w:p/>
+    <w:p/>
+    <w:p/>
+    <w:p/>
+    <w:p/>
+    <w:p/>
+    <w:p/>
+    <w:p/>
+    <w:p/>
+    <w:p/>
+    <w:p/>
+    <w:p/>
+    <w:p/>
+    <w:p/>
+    <w:p/>
+    <w:p/>
+    <w:p/>
+    <w:p/>
+    <w:p/>
+    <w:p/>
     <w:sectPr>
       <w:pgSz w:w="11906" w:h="16838"/>
       <w:pgMar w:top="1440" w:right="1800" w:bottom="1440" w:left="1800" w:header="851" w:footer="992" w:gutter="0"/>
@@ -1898,7 +1801,7 @@
     </w:rPrDefault>
     <w:pPrDefault/>
   </w:docDefaults>
-  <w:latentStyles w:defLockedState="0" w:defUIPriority="99" w:defSemiHidden="0" w:defUnhideWhenUsed="0" w:defQFormat="0" w:count="376">
+  <w:latentStyles w:defLockedState="0" w:defUIPriority="99" w:defSemiHidden="0" w:defUnhideWhenUsed="0" w:defQFormat="0" w:count="377">
     <w:lsdException w:name="Normal" w:uiPriority="0" w:qFormat="1"/>
     <w:lsdException w:name="heading 1" w:uiPriority="9" w:qFormat="1"/>
     <w:lsdException w:name="heading 2" w:semiHidden="1" w:uiPriority="9" w:unhideWhenUsed="1" w:qFormat="1"/>
@@ -2004,7 +1907,6 @@
     <w:lsdException w:name="HTML Sample" w:semiHidden="1" w:unhideWhenUsed="1"/>
     <w:lsdException w:name="HTML Typewriter" w:semiHidden="1" w:unhideWhenUsed="1"/>
     <w:lsdException w:name="HTML Variable" w:semiHidden="1" w:unhideWhenUsed="1"/>
-    <w:lsdException w:name="Normal Table" w:semiHidden="1" w:unhideWhenUsed="1"/>
     <w:lsdException w:name="annotation subject" w:semiHidden="1" w:unhideWhenUsed="1"/>
     <w:lsdException w:name="No List" w:semiHidden="1" w:unhideWhenUsed="1"/>
     <w:lsdException w:name="Outline List 1" w:semiHidden="1" w:unhideWhenUsed="1"/>
@@ -2051,10 +1953,8 @@
     <w:lsdException w:name="Table Subtle 2" w:semiHidden="1" w:unhideWhenUsed="1"/>
     <w:lsdException w:name="Table Web 1" w:semiHidden="1" w:unhideWhenUsed="1"/>
     <w:lsdException w:name="Table Web 2" w:semiHidden="1" w:unhideWhenUsed="1"/>
-    <w:lsdException w:name="Table Web 3" w:semiHidden="1" w:unhideWhenUsed="1"/>
     <w:lsdException w:name="Balloon Text" w:semiHidden="1" w:unhideWhenUsed="1"/>
-    <w:lsdException w:name="Table Grid" w:semiHidden="1" w:uiPriority="59" w:unhideWhenUsed="1"/>
-    <w:lsdException w:name="Table Theme" w:semiHidden="1" w:unhideWhenUsed="1"/>
+    <w:lsdException w:name="Table Grid" w:uiPriority="59"/>
     <w:lsdException w:name="Placeholder Text" w:semiHidden="1"/>
     <w:lsdException w:name="No Spacing" w:uiPriority="1" w:qFormat="1"/>
     <w:lsdException w:name="Light Shading" w:uiPriority="60"/>
@@ -2275,6 +2175,7 @@
     <w:lsdException w:name="Hashtag" w:semiHidden="1" w:unhideWhenUsed="1"/>
     <w:lsdException w:name="Unresolved Mention" w:semiHidden="1" w:unhideWhenUsed="1"/>
     <w:lsdException w:name="Smart Link" w:semiHidden="1" w:unhideWhenUsed="1"/>
+    <w:lsdException w:name="Smart Link Error" w:semiHidden="1" w:unhideWhenUsed="1"/>
   </w:latentStyles>
   <w:style w:type="paragraph" w:default="1" w:styleId="Normal">
     <w:name w:val="Normal"/>

</xml_diff>